<commit_message>
modificado actas de reuniones
</commit_message>
<xml_diff>
--- a/actas_reuniones_tfg.docx
+++ b/actas_reuniones_tfg.docx
@@ -4,20 +4,18 @@
   <w:body>
     <w:sdt>
       <w:sdtPr>
+        <w:rPr>
+          <w:rFonts w:eastAsiaTheme="minorHAnsi"/>
+          <w:kern w:val="2"/>
+          <w:lang w:eastAsia="en-US"/>
+          <w14:ligatures w14:val="standardContextual"/>
+        </w:rPr>
         <w:id w:val="-524636483"/>
         <w:docPartObj>
           <w:docPartGallery w:val="Cover Pages"/>
           <w:docPartUnique/>
         </w:docPartObj>
       </w:sdtPr>
-      <w:sdtEndPr>
-        <w:rPr>
-          <w:rFonts w:eastAsiaTheme="minorHAnsi"/>
-          <w:kern w:val="2"/>
-          <w:lang w:eastAsia="en-US"/>
-          <w14:ligatures w14:val="standardContextual"/>
-        </w:rPr>
-      </w:sdtEndPr>
       <w:sdtContent>
         <w:p>
           <w:pPr>
@@ -3997,6 +3995,15 @@
     </w:sdt>
     <w:sdt>
       <w:sdtPr>
+        <w:rPr>
+          <w:rFonts w:asciiTheme="minorHAnsi" w:eastAsiaTheme="minorHAnsi" w:hAnsiTheme="minorHAnsi" w:cstheme="minorBidi"/>
+          <w:color w:val="auto"/>
+          <w:kern w:val="2"/>
+          <w:sz w:val="22"/>
+          <w:szCs w:val="22"/>
+          <w:lang w:eastAsia="en-US"/>
+          <w14:ligatures w14:val="standardContextual"/>
+        </w:rPr>
         <w:id w:val="562301480"/>
         <w:docPartObj>
           <w:docPartGallery w:val="Table of Contents"/>
@@ -4005,15 +4012,8 @@
       </w:sdtPr>
       <w:sdtEndPr>
         <w:rPr>
-          <w:rFonts w:asciiTheme="minorHAnsi" w:eastAsiaTheme="minorHAnsi" w:hAnsiTheme="minorHAnsi" w:cstheme="minorBidi"/>
           <w:b/>
           <w:bCs/>
-          <w:color w:val="auto"/>
-          <w:kern w:val="2"/>
-          <w:sz w:val="22"/>
-          <w:szCs w:val="22"/>
-          <w:lang w:eastAsia="en-US"/>
-          <w14:ligatures w14:val="standardContextual"/>
         </w:rPr>
       </w:sdtEndPr>
       <w:sdtContent>
@@ -4032,7 +4032,11 @@
               <w:tab w:val="right" w:leader="dot" w:pos="8494"/>
             </w:tabs>
             <w:rPr>
+              <w:rFonts w:eastAsiaTheme="minorEastAsia"/>
               <w:noProof/>
+              <w:sz w:val="24"/>
+              <w:szCs w:val="24"/>
+              <w:lang w:eastAsia="es-ES"/>
             </w:rPr>
           </w:pPr>
           <w:r>
@@ -4044,7 +4048,7 @@
           <w:r>
             <w:fldChar w:fldCharType="separate"/>
           </w:r>
-          <w:hyperlink w:anchor="_Toc161337888" w:history="1">
+          <w:hyperlink w:anchor="_Toc162911674" w:history="1">
             <w:r>
               <w:rPr>
                 <w:rStyle w:val="Hipervnculo"/>
@@ -4071,7 +4075,7 @@
                 <w:noProof/>
                 <w:webHidden/>
               </w:rPr>
-              <w:instrText xml:space="preserve"> PAGEREF _Toc161337888 \h </w:instrText>
+              <w:instrText xml:space="preserve"> PAGEREF _Toc162911674 \h </w:instrText>
             </w:r>
             <w:r>
               <w:rPr>
@@ -4091,7 +4095,7 @@
                 <w:noProof/>
                 <w:webHidden/>
               </w:rPr>
-              <w:t>1</w:t>
+              <w:t>2</w:t>
             </w:r>
             <w:r>
               <w:rPr>
@@ -4109,10 +4113,14 @@
               <w:tab w:val="right" w:leader="dot" w:pos="8494"/>
             </w:tabs>
             <w:rPr>
+              <w:rFonts w:eastAsiaTheme="minorEastAsia"/>
               <w:noProof/>
+              <w:sz w:val="24"/>
+              <w:szCs w:val="24"/>
+              <w:lang w:eastAsia="es-ES"/>
             </w:rPr>
           </w:pPr>
-          <w:hyperlink w:anchor="_Toc161337889" w:history="1">
+          <w:hyperlink w:anchor="_Toc162911675" w:history="1">
             <w:r>
               <w:rPr>
                 <w:rStyle w:val="Hipervnculo"/>
@@ -4139,7 +4147,7 @@
                 <w:noProof/>
                 <w:webHidden/>
               </w:rPr>
-              <w:instrText xml:space="preserve"> PAGEREF _Toc161337889 \h </w:instrText>
+              <w:instrText xml:space="preserve"> PAGEREF _Toc162911675 \h </w:instrText>
             </w:r>
             <w:r>
               <w:rPr>
@@ -4159,7 +4167,79 @@
                 <w:noProof/>
                 <w:webHidden/>
               </w:rPr>
-              <w:t>1</w:t>
+              <w:t>2</w:t>
+            </w:r>
+            <w:r>
+              <w:rPr>
+                <w:noProof/>
+                <w:webHidden/>
+              </w:rPr>
+              <w:fldChar w:fldCharType="end"/>
+            </w:r>
+          </w:hyperlink>
+        </w:p>
+        <w:p>
+          <w:pPr>
+            <w:pStyle w:val="TDC1"/>
+            <w:tabs>
+              <w:tab w:val="right" w:leader="dot" w:pos="8494"/>
+            </w:tabs>
+            <w:rPr>
+              <w:rFonts w:eastAsiaTheme="minorEastAsia"/>
+              <w:noProof/>
+              <w:sz w:val="24"/>
+              <w:szCs w:val="24"/>
+              <w:lang w:eastAsia="es-ES"/>
+            </w:rPr>
+          </w:pPr>
+          <w:hyperlink w:anchor="_Toc162911676" w:history="1">
+            <w:r>
+              <w:rPr>
+                <w:rStyle w:val="Hipervnculo"/>
+                <w:noProof/>
+              </w:rPr>
+              <w:t>Reunión online 19/03/2024</w:t>
+            </w:r>
+            <w:r>
+              <w:rPr>
+                <w:noProof/>
+                <w:webHidden/>
+              </w:rPr>
+              <w:tab/>
+            </w:r>
+            <w:r>
+              <w:rPr>
+                <w:noProof/>
+                <w:webHidden/>
+              </w:rPr>
+              <w:fldChar w:fldCharType="begin"/>
+            </w:r>
+            <w:r>
+              <w:rPr>
+                <w:noProof/>
+                <w:webHidden/>
+              </w:rPr>
+              <w:instrText xml:space="preserve"> PAGEREF _Toc162911676 \h </w:instrText>
+            </w:r>
+            <w:r>
+              <w:rPr>
+                <w:noProof/>
+                <w:webHidden/>
+              </w:rPr>
+            </w:r>
+            <w:r>
+              <w:rPr>
+                <w:noProof/>
+                <w:webHidden/>
+              </w:rPr>
+              <w:fldChar w:fldCharType="separate"/>
+            </w:r>
+            <w:r>
+              <w:rPr>
+                <w:noProof/>
+                <w:webHidden/>
+              </w:rPr>
+              <w:t>2</w:t>
             </w:r>
             <w:r>
               <w:rPr>
@@ -4190,7 +4270,6 @@
           <w:szCs w:val="40"/>
         </w:rPr>
       </w:pPr>
-      <w:bookmarkStart w:id="0" w:name="_Toc161337888"/>
       <w:r>
         <w:br w:type="page"/>
       </w:r>
@@ -4199,6 +4278,7 @@
       <w:pPr>
         <w:pStyle w:val="Ttulo1"/>
       </w:pPr>
+      <w:bookmarkStart w:id="0" w:name="_Toc162911674"/>
       <w:r>
         <w:lastRenderedPageBreak/>
         <w:t>Reunión presencial 25/01/2024</w:t>
@@ -4290,7 +4370,7 @@
       <w:pPr>
         <w:pStyle w:val="Ttulo1"/>
       </w:pPr>
-      <w:bookmarkStart w:id="1" w:name="_Toc161337889"/>
+      <w:bookmarkStart w:id="1" w:name="_Toc162911675"/>
       <w:r>
         <w:t>Reunión presencial 14/03/2024</w:t>
       </w:r>
@@ -4366,6 +4446,73 @@
       </w:pPr>
       <w:r>
         <w:t>Organizar la estructura del proyecto.</w:t>
+      </w:r>
+    </w:p>
+    <w:p>
+      <w:pPr>
+        <w:pStyle w:val="Ttulo1"/>
+      </w:pPr>
+      <w:bookmarkStart w:id="2" w:name="_Toc162911676"/>
+      <w:r>
+        <w:t xml:space="preserve">Reunión </w:t>
+      </w:r>
+      <w:r>
+        <w:t>online</w:t>
+      </w:r>
+      <w:r>
+        <w:t xml:space="preserve"> 1</w:t>
+      </w:r>
+      <w:r>
+        <w:t>9</w:t>
+      </w:r>
+      <w:r>
+        <w:t>/03/2024</w:t>
+      </w:r>
+      <w:bookmarkEnd w:id="2"/>
+    </w:p>
+    <w:p>
+      <w:r>
+        <w:t>Se ha conseguido realizar las consultas para seleccionar información a través de la API. Para la siguiente reunión, se deberían de haber completado, por lo menos, los siguientes puntos:</w:t>
+      </w:r>
+    </w:p>
+    <w:p>
+      <w:pPr>
+        <w:pStyle w:val="Prrafodelista"/>
+        <w:numPr>
+          <w:ilvl w:val="0"/>
+          <w:numId w:val="3"/>
+        </w:numPr>
+      </w:pPr>
+      <w:r>
+        <w:t xml:space="preserve">Realizar al menos el </w:t>
+      </w:r>
+      <w:proofErr w:type="spellStart"/>
+      <w:r>
+        <w:t>mock</w:t>
+      </w:r>
+      <w:proofErr w:type="spellEnd"/>
+      <w:r>
+        <w:t xml:space="preserve"> de la pantalla principal.</w:t>
+      </w:r>
+    </w:p>
+    <w:p>
+      <w:pPr>
+        <w:pStyle w:val="Prrafodelista"/>
+        <w:numPr>
+          <w:ilvl w:val="0"/>
+          <w:numId w:val="3"/>
+        </w:numPr>
+      </w:pPr>
+      <w:r>
+        <w:t xml:space="preserve">Conseguir realizar ediciones en </w:t>
+      </w:r>
+      <w:proofErr w:type="spellStart"/>
+      <w:r>
+        <w:t>WIkidata</w:t>
+      </w:r>
+      <w:proofErr w:type="spellEnd"/>
+      <w:r>
+        <w:t xml:space="preserve"> a través de la API.</w:t>
       </w:r>
     </w:p>
     <w:sectPr>

</xml_diff>

<commit_message>
cambio word actas reuniones
</commit_message>
<xml_diff>
--- a/actas_reuniones_tfg.docx
+++ b/actas_reuniones_tfg.docx
@@ -4048,7 +4048,7 @@
           <w:r>
             <w:fldChar w:fldCharType="separate"/>
           </w:r>
-          <w:hyperlink w:anchor="_Toc162911674" w:history="1">
+          <w:hyperlink w:anchor="_Toc163679763" w:history="1">
             <w:r>
               <w:rPr>
                 <w:rStyle w:val="Hipervnculo"/>
@@ -4075,7 +4075,7 @@
                 <w:noProof/>
                 <w:webHidden/>
               </w:rPr>
-              <w:instrText xml:space="preserve"> PAGEREF _Toc162911674 \h </w:instrText>
+              <w:instrText xml:space="preserve"> PAGEREF _Toc163679763 \h </w:instrText>
             </w:r>
             <w:r>
               <w:rPr>
@@ -4120,7 +4120,7 @@
               <w:lang w:eastAsia="es-ES"/>
             </w:rPr>
           </w:pPr>
-          <w:hyperlink w:anchor="_Toc162911675" w:history="1">
+          <w:hyperlink w:anchor="_Toc163679764" w:history="1">
             <w:r>
               <w:rPr>
                 <w:rStyle w:val="Hipervnculo"/>
@@ -4147,7 +4147,7 @@
                 <w:noProof/>
                 <w:webHidden/>
               </w:rPr>
-              <w:instrText xml:space="preserve"> PAGEREF _Toc162911675 \h </w:instrText>
+              <w:instrText xml:space="preserve"> PAGEREF _Toc163679764 \h </w:instrText>
             </w:r>
             <w:r>
               <w:rPr>
@@ -4192,7 +4192,7 @@
               <w:lang w:eastAsia="es-ES"/>
             </w:rPr>
           </w:pPr>
-          <w:hyperlink w:anchor="_Toc162911676" w:history="1">
+          <w:hyperlink w:anchor="_Toc163679765" w:history="1">
             <w:r>
               <w:rPr>
                 <w:rStyle w:val="Hipervnculo"/>
@@ -4219,7 +4219,151 @@
                 <w:noProof/>
                 <w:webHidden/>
               </w:rPr>
-              <w:instrText xml:space="preserve"> PAGEREF _Toc162911676 \h </w:instrText>
+              <w:instrText xml:space="preserve"> PAGEREF _Toc163679765 \h </w:instrText>
+            </w:r>
+            <w:r>
+              <w:rPr>
+                <w:noProof/>
+                <w:webHidden/>
+              </w:rPr>
+            </w:r>
+            <w:r>
+              <w:rPr>
+                <w:noProof/>
+                <w:webHidden/>
+              </w:rPr>
+              <w:fldChar w:fldCharType="separate"/>
+            </w:r>
+            <w:r>
+              <w:rPr>
+                <w:noProof/>
+                <w:webHidden/>
+              </w:rPr>
+              <w:t>2</w:t>
+            </w:r>
+            <w:r>
+              <w:rPr>
+                <w:noProof/>
+                <w:webHidden/>
+              </w:rPr>
+              <w:fldChar w:fldCharType="end"/>
+            </w:r>
+          </w:hyperlink>
+        </w:p>
+        <w:p>
+          <w:pPr>
+            <w:pStyle w:val="TDC1"/>
+            <w:tabs>
+              <w:tab w:val="right" w:leader="dot" w:pos="8494"/>
+            </w:tabs>
+            <w:rPr>
+              <w:rFonts w:eastAsiaTheme="minorEastAsia"/>
+              <w:noProof/>
+              <w:sz w:val="24"/>
+              <w:szCs w:val="24"/>
+              <w:lang w:eastAsia="es-ES"/>
+            </w:rPr>
+          </w:pPr>
+          <w:hyperlink w:anchor="_Toc163679766" w:history="1">
+            <w:r>
+              <w:rPr>
+                <w:rStyle w:val="Hipervnculo"/>
+                <w:noProof/>
+              </w:rPr>
+              <w:t>Reunión online 26/03/2024</w:t>
+            </w:r>
+            <w:r>
+              <w:rPr>
+                <w:noProof/>
+                <w:webHidden/>
+              </w:rPr>
+              <w:tab/>
+            </w:r>
+            <w:r>
+              <w:rPr>
+                <w:noProof/>
+                <w:webHidden/>
+              </w:rPr>
+              <w:fldChar w:fldCharType="begin"/>
+            </w:r>
+            <w:r>
+              <w:rPr>
+                <w:noProof/>
+                <w:webHidden/>
+              </w:rPr>
+              <w:instrText xml:space="preserve"> PAGEREF _Toc163679766 \h </w:instrText>
+            </w:r>
+            <w:r>
+              <w:rPr>
+                <w:noProof/>
+                <w:webHidden/>
+              </w:rPr>
+            </w:r>
+            <w:r>
+              <w:rPr>
+                <w:noProof/>
+                <w:webHidden/>
+              </w:rPr>
+              <w:fldChar w:fldCharType="separate"/>
+            </w:r>
+            <w:r>
+              <w:rPr>
+                <w:noProof/>
+                <w:webHidden/>
+              </w:rPr>
+              <w:t>2</w:t>
+            </w:r>
+            <w:r>
+              <w:rPr>
+                <w:noProof/>
+                <w:webHidden/>
+              </w:rPr>
+              <w:fldChar w:fldCharType="end"/>
+            </w:r>
+          </w:hyperlink>
+        </w:p>
+        <w:p>
+          <w:pPr>
+            <w:pStyle w:val="TDC1"/>
+            <w:tabs>
+              <w:tab w:val="right" w:leader="dot" w:pos="8494"/>
+            </w:tabs>
+            <w:rPr>
+              <w:rFonts w:eastAsiaTheme="minorEastAsia"/>
+              <w:noProof/>
+              <w:sz w:val="24"/>
+              <w:szCs w:val="24"/>
+              <w:lang w:eastAsia="es-ES"/>
+            </w:rPr>
+          </w:pPr>
+          <w:hyperlink w:anchor="_Toc163679767" w:history="1">
+            <w:r>
+              <w:rPr>
+                <w:rStyle w:val="Hipervnculo"/>
+                <w:noProof/>
+              </w:rPr>
+              <w:t>Reunión online 10/04/2024</w:t>
+            </w:r>
+            <w:r>
+              <w:rPr>
+                <w:noProof/>
+                <w:webHidden/>
+              </w:rPr>
+              <w:tab/>
+            </w:r>
+            <w:r>
+              <w:rPr>
+                <w:noProof/>
+                <w:webHidden/>
+              </w:rPr>
+              <w:fldChar w:fldCharType="begin"/>
+            </w:r>
+            <w:r>
+              <w:rPr>
+                <w:noProof/>
+                <w:webHidden/>
+              </w:rPr>
+              <w:instrText xml:space="preserve"> PAGEREF _Toc163679767 \h </w:instrText>
             </w:r>
             <w:r>
               <w:rPr>
@@ -4278,7 +4422,7 @@
       <w:pPr>
         <w:pStyle w:val="Ttulo1"/>
       </w:pPr>
-      <w:bookmarkStart w:id="0" w:name="_Toc162911674"/>
+      <w:bookmarkStart w:id="0" w:name="_Toc163679763"/>
       <w:r>
         <w:lastRenderedPageBreak/>
         <w:t>Reunión presencial 25/01/2024</w:t>
@@ -4370,7 +4514,7 @@
       <w:pPr>
         <w:pStyle w:val="Ttulo1"/>
       </w:pPr>
-      <w:bookmarkStart w:id="1" w:name="_Toc162911675"/>
+      <w:bookmarkStart w:id="1" w:name="_Toc163679764"/>
       <w:r>
         <w:t>Reunión presencial 14/03/2024</w:t>
       </w:r>
@@ -4452,21 +4596,9 @@
       <w:pPr>
         <w:pStyle w:val="Ttulo1"/>
       </w:pPr>
-      <w:bookmarkStart w:id="2" w:name="_Toc162911676"/>
+      <w:bookmarkStart w:id="2" w:name="_Toc163679765"/>
       <w:r>
-        <w:t xml:space="preserve">Reunión </w:t>
-      </w:r>
-      <w:r>
-        <w:t>online</w:t>
-      </w:r>
-      <w:r>
-        <w:t xml:space="preserve"> 1</w:t>
-      </w:r>
-      <w:r>
-        <w:t>9</w:t>
-      </w:r>
-      <w:r>
-        <w:t>/03/2024</w:t>
+        <w:t>Reunión online 19/03/2024</w:t>
       </w:r>
       <w:bookmarkEnd w:id="2"/>
     </w:p>
@@ -4515,6 +4647,76 @@
         <w:t xml:space="preserve"> a través de la API.</w:t>
       </w:r>
     </w:p>
+    <w:p>
+      <w:pPr>
+        <w:pStyle w:val="Ttulo1"/>
+      </w:pPr>
+      <w:bookmarkStart w:id="3" w:name="_Toc163679766"/>
+      <w:r>
+        <w:t xml:space="preserve">Reunión online </w:t>
+      </w:r>
+      <w:r>
+        <w:t>26</w:t>
+      </w:r>
+      <w:r>
+        <w:t>/03/2024</w:t>
+      </w:r>
+      <w:bookmarkEnd w:id="3"/>
+    </w:p>
+    <w:p>
+      <w:r>
+        <w:t>Una vez completado lo fijado en la reunión anterior, se fija lo siguiente:</w:t>
+      </w:r>
+    </w:p>
+    <w:p>
+      <w:pPr>
+        <w:pStyle w:val="Prrafodelista"/>
+        <w:numPr>
+          <w:ilvl w:val="0"/>
+          <w:numId w:val="3"/>
+        </w:numPr>
+      </w:pPr>
+      <w:r>
+        <w:t xml:space="preserve">Empezar a realizar la interfaz (empezar con lo que es el </w:t>
+      </w:r>
+      <w:proofErr w:type="spellStart"/>
+      <w:r>
+        <w:t>front-end</w:t>
+      </w:r>
+      <w:proofErr w:type="spellEnd"/>
+      <w:r>
+        <w:t xml:space="preserve"> de la aplicación).</w:t>
+      </w:r>
+    </w:p>
+    <w:p>
+      <w:pPr>
+        <w:pStyle w:val="Prrafodelista"/>
+        <w:numPr>
+          <w:ilvl w:val="0"/>
+          <w:numId w:val="3"/>
+        </w:numPr>
+      </w:pPr>
+      <w:r>
+        <w:t>Arreglar problema existente con la conexión a la API de realizar las ediciones.</w:t>
+      </w:r>
+    </w:p>
+    <w:p>
+      <w:pPr>
+        <w:pStyle w:val="Ttulo1"/>
+      </w:pPr>
+      <w:bookmarkStart w:id="4" w:name="_Toc163679767"/>
+      <w:r>
+        <w:t xml:space="preserve">Reunión online </w:t>
+      </w:r>
+      <w:r>
+        <w:t>10/04</w:t>
+      </w:r>
+      <w:r>
+        <w:t>/2024</w:t>
+      </w:r>
+      <w:bookmarkEnd w:id="4"/>
+    </w:p>
+    <w:p/>
     <w:sectPr>
       <w:pgSz w:w="11906" w:h="16838"/>
       <w:pgMar w:top="1417" w:right="1701" w:bottom="1417" w:left="1701" w:header="708" w:footer="708" w:gutter="0"/>

</xml_diff>